<commit_message>
sua BT tuan 2, BT tuan3
</commit_message>
<xml_diff>
--- a/src/Homework03/LeAnhVu_20200673/Báo cáo tuần 3.docx
+++ b/src/Homework03/LeAnhVu_20200673/Báo cáo tuần 3.docx
@@ -7049,10 +7049,10 @@
         </w:rPr>
         <w:lastRenderedPageBreak/>
         <w:drawing>
-          <wp:inline distT="0" distB="0" distL="0" distR="0" wp14:anchorId="4CBF92B2" wp14:editId="4BB5B068">
-            <wp:extent cx="5943600" cy="3572510"/>
-            <wp:effectExtent l="0" t="0" r="0" b="8890"/>
-            <wp:docPr id="1207723053" name="Hình ảnh 3" descr="Ảnh có chứa văn bản, ảnh chụp màn hình, biểu đồ, hàng&#10;&#10;Mô tả được tạo tự động"/>
+          <wp:inline distT="0" distB="0" distL="0" distR="0" wp14:anchorId="1EAFDC73" wp14:editId="45B2CB14">
+            <wp:extent cx="5943600" cy="4034790"/>
+            <wp:effectExtent l="0" t="0" r="0" b="3810"/>
+            <wp:docPr id="274803291" name="Hình ảnh 1"/>
             <wp:cNvGraphicFramePr>
               <a:graphicFrameLocks xmlns:a="http://schemas.openxmlformats.org/drawingml/2006/main" noChangeAspect="1"/>
             </wp:cNvGraphicFramePr>
@@ -7060,7 +7060,7 @@
               <a:graphicData uri="http://schemas.openxmlformats.org/drawingml/2006/picture">
                 <pic:pic xmlns:pic="http://schemas.openxmlformats.org/drawingml/2006/picture">
                   <pic:nvPicPr>
-                    <pic:cNvPr id="1207723053" name="Hình ảnh 3" descr="Ảnh có chứa văn bản, ảnh chụp màn hình, biểu đồ, hàng&#10;&#10;Mô tả được tạo tự động"/>
+                    <pic:cNvPr id="274803291" name="Hình ảnh 274803291"/>
                     <pic:cNvPicPr/>
                   </pic:nvPicPr>
                   <pic:blipFill>
@@ -7078,7 +7078,7 @@
                   <pic:spPr>
                     <a:xfrm>
                       <a:off x="0" y="0"/>
-                      <a:ext cx="5943600" cy="3572510"/>
+                      <a:ext cx="5943600" cy="4034790"/>
                     </a:xfrm>
                     <a:prstGeom prst="rect">
                       <a:avLst/>
@@ -7200,10 +7200,10 @@
         </w:rPr>
         <w:lastRenderedPageBreak/>
         <w:drawing>
-          <wp:inline distT="0" distB="0" distL="0" distR="0" wp14:anchorId="6A70F3AA" wp14:editId="2623C229">
-            <wp:extent cx="5943600" cy="4498340"/>
+          <wp:inline distT="0" distB="0" distL="0" distR="0" wp14:anchorId="689431FE" wp14:editId="69775E85">
+            <wp:extent cx="5943600" cy="4457700"/>
             <wp:effectExtent l="0" t="0" r="0" b="0"/>
-            <wp:docPr id="1699619507" name="Hình ảnh 5" descr="Ảnh có chứa văn bản, ảnh chụp màn hình, hàng, biểu đồ&#10;&#10;Mô tả được tạo tự động"/>
+            <wp:docPr id="645650607" name="Hình ảnh 2" descr="Ảnh có chứa văn bản, ảnh chụp màn hình, biểu đồ, Phông chữ&#10;&#10;Mô tả được tạo tự động"/>
             <wp:cNvGraphicFramePr>
               <a:graphicFrameLocks xmlns:a="http://schemas.openxmlformats.org/drawingml/2006/main" noChangeAspect="1"/>
             </wp:cNvGraphicFramePr>
@@ -7211,7 +7211,7 @@
               <a:graphicData uri="http://schemas.openxmlformats.org/drawingml/2006/picture">
                 <pic:pic xmlns:pic="http://schemas.openxmlformats.org/drawingml/2006/picture">
                   <pic:nvPicPr>
-                    <pic:cNvPr id="1699619507" name="Hình ảnh 5" descr="Ảnh có chứa văn bản, ảnh chụp màn hình, hàng, biểu đồ&#10;&#10;Mô tả được tạo tự động"/>
+                    <pic:cNvPr id="645650607" name="Hình ảnh 2" descr="Ảnh có chứa văn bản, ảnh chụp màn hình, biểu đồ, Phông chữ&#10;&#10;Mô tả được tạo tự động"/>
                     <pic:cNvPicPr/>
                   </pic:nvPicPr>
                   <pic:blipFill>
@@ -7229,7 +7229,7 @@
                   <pic:spPr>
                     <a:xfrm>
                       <a:off x="0" y="0"/>
-                      <a:ext cx="5943600" cy="4498340"/>
+                      <a:ext cx="5943600" cy="4457700"/>
                     </a:xfrm>
                     <a:prstGeom prst="rect">
                       <a:avLst/>
@@ -7242,6 +7242,7 @@
         </w:drawing>
       </w:r>
     </w:p>
+    <w:p/>
     <w:sectPr>
       <w:pgSz w:w="12240" w:h="15840"/>
       <w:pgMar w:top="1440" w:right="1440" w:bottom="1440" w:left="1440" w:header="720" w:footer="720" w:gutter="0"/>

</xml_diff>